<commit_message>
actas, estilos tablas, solicitud de aprobacion movido
</commit_message>
<xml_diff>
--- a/public/SolicitudLibro.docx
+++ b/public/SolicitudLibro.docx
@@ -130,7 +130,7 @@
           <w:sz w:val="22"/>
           <w:szCs w:val="22"/>
         </w:rPr>
-        <w:t>26 de enero de 2018</w:t>
+        <w:t>29 de enero de 2018</w:t>
       </w:r>
     </w:p>
     <w:p>
@@ -477,7 +477,7 @@
           <w:sz w:val="22"/>
           <w:szCs w:val="22"/>
         </w:rPr>
-        <w:t>Gestión para la formación en gobernabilidad en el escenario ecuatoriano</w:t>
+        <w:t>Problemas sociales de la ciencia, la tecnología y la innovación: Reflexiones sobre el derecho, la educación y la salud humana</w:t>
       </w:r>
       <w:r>
         <w:rPr>
@@ -518,7 +518,7 @@
           <w:sz w:val="22"/>
           <w:szCs w:val="22"/>
         </w:rPr>
-        <w:t xml:space="preserve"> Mauro Toscanini Segale.</w:t>
+        <w:t xml:space="preserve"> Ariamnis Tomasa Alcazar Quiñones, Tamara Proenza Díaz.</w:t>
       </w:r>
       <w:bookmarkStart w:id="0" w:name="_GoBack"/>
       <w:bookmarkEnd w:id="0"/>

</xml_diff>